<commit_message>
Second draft, November 2, 2020
</commit_message>
<xml_diff>
--- a/techreview.docx
+++ b/techreview.docx
@@ -203,19 +203,111 @@
         <w:t>the</w:t>
       </w:r>
       <w:r>
-        <w:t xml:space="preserve"> nearest neighbor to a sample can be problematic, but there are several efficient algorithms for finding approximate nearest neighbor (Miller et al., 2005). </w:t>
-      </w:r>
-      <w:r>
-        <w:t xml:space="preserve">By finding approximate matches, this has the additional advantage of not only bypassing the high-dimensionality </w:t>
+        <w:t xml:space="preserve"> </w:t>
+      </w:r>
+      <w:r>
+        <w:t xml:space="preserve">actual </w:t>
+      </w:r>
+      <w:r>
+        <w:t>nearest neighbor to a sample can be problematic</w:t>
+      </w:r>
+      <w:r>
+        <w:t xml:space="preserve">.  </w:t>
+      </w:r>
+      <w:r>
+        <w:t>Th</w:t>
+      </w:r>
+      <w:r>
+        <w:t>is is caused by a circumstance sometimes referred to as the</w:t>
+      </w:r>
+      <w:r>
+        <w:t xml:space="preserve"> </w:t>
+      </w:r>
+      <w:r>
+        <w:t>“</w:t>
+      </w:r>
+      <w:r>
+        <w:t>dimensionality curse phenomenon</w:t>
+      </w:r>
+      <w:r>
+        <w:t>,”</w:t>
+      </w:r>
+      <w:r>
+        <w:t xml:space="preserve"> </w:t>
+      </w:r>
+      <w:r>
+        <w:t xml:space="preserve">which describes the situation where </w:t>
+      </w:r>
+      <w:r>
+        <w:t xml:space="preserve">distances between </w:t>
+      </w:r>
+      <w:r>
+        <w:t xml:space="preserve">points very near to each other and points very far </w:t>
       </w:r>
       <w:r>
         <w:lastRenderedPageBreak/>
-        <w:t>nearest neighbor problem, but also allowing matches with songs that are very similar, although not exactly the same, such as matching a live recording with the studio version (Riley et al., 2008).</w:t>
+        <w:t xml:space="preserve">away from each other </w:t>
+      </w:r>
+      <w:r>
+        <w:t>become almost equal</w:t>
+      </w:r>
+      <w:r>
+        <w:t xml:space="preserve"> when considering many dimensions</w:t>
+      </w:r>
+      <w:r>
+        <w:t xml:space="preserve">. Therefore, nearest neighbor calculations </w:t>
+      </w:r>
+      <w:r>
+        <w:t xml:space="preserve">have difficulty when attempting to </w:t>
+      </w:r>
+      <w:r>
+        <w:t>discriminate candidate points.</w:t>
+      </w:r>
+      <w:r>
+        <w:t xml:space="preserve"> Instead, </w:t>
+      </w:r>
+      <w:r>
+        <w:t xml:space="preserve">there are several efficient algorithms for finding </w:t>
+      </w:r>
+      <w:r>
+        <w:rPr>
+          <w:i/>
+          <w:iCs/>
+        </w:rPr>
+        <w:t>approximate</w:t>
+      </w:r>
+      <w:r>
+        <w:t xml:space="preserve"> nearest neighbor (Miller et al., 2005). </w:t>
+      </w:r>
+      <w:r>
+        <w:t>By finding approximate matches, this has the additional advantage of not only bypassing the high-dimensionality nearest neighbor problem, but also allowing matches with songs that are very similar, although not exactly the same, such as matching a live recording with the studio version</w:t>
+      </w:r>
+      <w:r>
+        <w:t xml:space="preserve"> or matching a remixed rendition of a song with the original</w:t>
+      </w:r>
+      <w:r>
+        <w:t xml:space="preserve"> (Riley et al., 2008).</w:t>
       </w:r>
     </w:p>
     <w:p>
       <w:r>
-        <w:t xml:space="preserve">There are even modern search engines that now combine this type of audio searching with more traditional text retrieval.  Qwant is a French search engine that recently released Qwant Music, a dedicated search engine specifically for music searching.  It uses </w:t>
+        <w:t xml:space="preserve">There are even modern search engines that now combine this type of audio searching with more traditional text retrieval.  </w:t>
+      </w:r>
+      <w:proofErr w:type="spellStart"/>
+      <w:r>
+        <w:t>Qwant</w:t>
+      </w:r>
+      <w:proofErr w:type="spellEnd"/>
+      <w:r>
+        <w:t xml:space="preserve"> is a French search engine that recently released </w:t>
+      </w:r>
+      <w:proofErr w:type="spellStart"/>
+      <w:r>
+        <w:t>Qwant</w:t>
+      </w:r>
+      <w:proofErr w:type="spellEnd"/>
+      <w:r>
+        <w:t xml:space="preserve"> Music, a dedicated search engine specifically for music searching.  It uses </w:t>
       </w:r>
       <w:r>
         <w:t xml:space="preserve">artificial intelligence and machine </w:t>
@@ -230,11 +322,29 @@
         <w:t xml:space="preserve"> videos, etc.) </w:t>
       </w:r>
       <w:r>
-        <w:t xml:space="preserve">when performing a music search (Su, 2018).  In addition to fingerprinting the audio file, as described above, Qwant also has the ability to automatically create a “mood fingerprint” based on a song’s tempo, complexity, or </w:t>
-      </w:r>
+        <w:t>when performing a music search (</w:t>
+      </w:r>
+      <w:proofErr w:type="spellStart"/>
+      <w:r>
+        <w:t>Su</w:t>
+      </w:r>
+      <w:proofErr w:type="spellEnd"/>
+      <w:r>
+        <w:t xml:space="preserve">, 2018).  In addition to fingerprinting the audio file, as described above, </w:t>
+      </w:r>
+      <w:proofErr w:type="spellStart"/>
+      <w:r>
+        <w:t>Qwant</w:t>
+      </w:r>
+      <w:proofErr w:type="spellEnd"/>
+      <w:r>
+        <w:t xml:space="preserve"> also has the ability to automatically create a “mood fingerprint” based on a song’s tempo, complexity, or </w:t>
+      </w:r>
+      <w:proofErr w:type="spellStart"/>
       <w:r>
         <w:t>percussivity</w:t>
       </w:r>
+      <w:proofErr w:type="spellEnd"/>
       <w:r>
         <w:t xml:space="preserve">, which allows users to, for example, find “… </w:t>
       </w:r>
@@ -242,7 +352,190 @@
         <w:t>rock songs that are complex and upbeat but with love lyrics to create a truly personalized playlist</w:t>
       </w:r>
       <w:r>
-        <w:t>” (Su, 2018).</w:t>
+        <w:t>” (</w:t>
+      </w:r>
+      <w:proofErr w:type="spellStart"/>
+      <w:r>
+        <w:t>Su</w:t>
+      </w:r>
+      <w:proofErr w:type="spellEnd"/>
+      <w:r>
+        <w:t>, 2018).</w:t>
+      </w:r>
+      <w:r>
+        <w:t xml:space="preserve">  Even internet search giant Google is experimenting with audio music searching.  They have recently released the capability to search based on a user’s hum or whistle of a tune, </w:t>
+      </w:r>
+      <w:r>
+        <w:t>called “Hum to Search”</w:t>
+      </w:r>
+      <w:r>
+        <w:t xml:space="preserve"> (Adams, 2020).  This is a different type of searching from just listening for an exact replica of a song</w:t>
+      </w:r>
+      <w:r>
+        <w:t>,</w:t>
+      </w:r>
+      <w:r>
+        <w:t xml:space="preserve"> and </w:t>
+      </w:r>
+      <w:r>
+        <w:t xml:space="preserve">it </w:t>
+      </w:r>
+      <w:r>
+        <w:t xml:space="preserve">uses machine learning to </w:t>
+      </w:r>
+      <w:r>
+        <w:t xml:space="preserve">retrieve </w:t>
+      </w:r>
+      <w:r>
+        <w:t xml:space="preserve">potential </w:t>
+      </w:r>
+      <w:r>
+        <w:t xml:space="preserve">matches </w:t>
+      </w:r>
+      <w:r>
+        <w:t xml:space="preserve">based on </w:t>
+      </w:r>
+      <w:r>
+        <w:t xml:space="preserve">the </w:t>
+      </w:r>
+      <w:r>
+        <w:t xml:space="preserve">hummed </w:t>
+      </w:r>
+      <w:r>
+        <w:t>audio</w:t>
+      </w:r>
+      <w:r>
+        <w:t>.</w:t>
+      </w:r>
+      <w:r>
+        <w:t xml:space="preserve">  </w:t>
+      </w:r>
+      <w:r>
+        <w:t>Google has developed and trained m</w:t>
+      </w:r>
+      <w:r>
+        <w:t xml:space="preserve">odels to pinpoint </w:t>
+      </w:r>
+      <w:r>
+        <w:t xml:space="preserve">matches on </w:t>
+      </w:r>
+      <w:r>
+        <w:t>multiple sources</w:t>
+      </w:r>
+      <w:r>
+        <w:t>,</w:t>
+      </w:r>
+      <w:r>
+        <w:t xml:space="preserve"> </w:t>
+      </w:r>
+      <w:r>
+        <w:t xml:space="preserve">including original </w:t>
+      </w:r>
+      <w:r>
+        <w:t>recordings</w:t>
+      </w:r>
+      <w:r>
+        <w:t xml:space="preserve"> but also recordings of other users </w:t>
+      </w:r>
+      <w:r>
+        <w:t xml:space="preserve">singing, whistling, </w:t>
+      </w:r>
+      <w:r>
+        <w:t xml:space="preserve">or </w:t>
+      </w:r>
+      <w:r>
+        <w:t>humming</w:t>
+      </w:r>
+      <w:r>
+        <w:t xml:space="preserve"> popular tunes.  “Hum to Search” is available not only </w:t>
+      </w:r>
+      <w:r>
+        <w:t xml:space="preserve">in </w:t>
+      </w:r>
+      <w:r>
+        <w:t>Google search widget</w:t>
+      </w:r>
+      <w:r>
+        <w:t>, but it also directly interfaces with the popular</w:t>
+      </w:r>
+      <w:r>
+        <w:t xml:space="preserve"> voice-activated Google Assistant</w:t>
+      </w:r>
+      <w:r>
+        <w:t xml:space="preserve">.  </w:t>
+      </w:r>
+      <w:r>
+        <w:t xml:space="preserve">After </w:t>
+      </w:r>
+      <w:r>
+        <w:t xml:space="preserve">searching for specific music, </w:t>
+      </w:r>
+      <w:r>
+        <w:t>Google will provide a series of</w:t>
+      </w:r>
+      <w:r>
+        <w:t xml:space="preserve"> </w:t>
+      </w:r>
+      <w:r>
+        <w:t>most likely options based on the</w:t>
+      </w:r>
+      <w:r>
+        <w:t xml:space="preserve"> hummed sample. </w:t>
+      </w:r>
+      <w:r>
+        <w:t xml:space="preserve"> Then, </w:t>
+      </w:r>
+      <w:r>
+        <w:t xml:space="preserve">users </w:t>
+      </w:r>
+      <w:r>
+        <w:t xml:space="preserve">can </w:t>
+      </w:r>
+      <w:r>
+        <w:t xml:space="preserve">choose to </w:t>
+      </w:r>
+      <w:r>
+        <w:t xml:space="preserve">play these closest matches </w:t>
+      </w:r>
+      <w:r>
+        <w:t xml:space="preserve">as well as </w:t>
+      </w:r>
+      <w:r>
+        <w:t>peruse information related to the performing artists, tracks, albums, and more</w:t>
+      </w:r>
+      <w:r>
+        <w:t xml:space="preserve">, similar to </w:t>
+      </w:r>
+      <w:proofErr w:type="spellStart"/>
+      <w:r>
+        <w:t>Qwant</w:t>
+      </w:r>
+      <w:proofErr w:type="spellEnd"/>
+      <w:r>
+        <w:t>.</w:t>
+      </w:r>
+      <w:r>
+        <w:t xml:space="preserve"> </w:t>
+      </w:r>
+      <w:r>
+        <w:t xml:space="preserve"> Using a user’s own hum, whistle, or singing</w:t>
+      </w:r>
+      <w:r>
+        <w:t xml:space="preserve"> to search for music has been around since as early as 2009 (for instance, in the </w:t>
+      </w:r>
+      <w:proofErr w:type="spellStart"/>
+      <w:r>
+        <w:t>SoundHound</w:t>
+      </w:r>
+      <w:proofErr w:type="spellEnd"/>
+      <w:r>
+        <w:t xml:space="preserve"> app)</w:t>
+      </w:r>
+      <w:r>
+        <w:t xml:space="preserve"> (Conner, 2020)</w:t>
+      </w:r>
+      <w:r>
+        <w:t>, but now Google combines this with the ability for traditional text searching of lyrics.</w:t>
       </w:r>
     </w:p>
     <w:p>
@@ -283,6 +576,28 @@
         <w:ind w:left="720" w:hanging="720"/>
       </w:pPr>
       <w:r>
+        <w:t>Adams, R. D. (2020, October 16). Google announces "hum to search" machine learning music search feature. Retrieved November 0</w:t>
+      </w:r>
+      <w:r>
+        <w:t>2</w:t>
+      </w:r>
+      <w:r>
+        <w:t>, 2020, from https://www.techrepublic.com/article/google-announces-hum-to-search-machine-learning-music-search-feature/</w:t>
+      </w:r>
+    </w:p>
+    <w:p>
+      <w:pPr>
+        <w:ind w:left="720" w:hanging="720"/>
+      </w:pPr>
+      <w:r>
+        <w:t>Conner, K. (2020, October 21). Google has a new hum-to-search feature for your phone. Here's how it works. Retrieved November 02, 2020, from https://www.cnet.com/how-to/google-has-a-new-hum-to-search-feature-for-your-phone-heres-how-it-works/</w:t>
+      </w:r>
+    </w:p>
+    <w:p>
+      <w:pPr>
+        <w:ind w:left="720" w:hanging="720"/>
+      </w:pPr>
+      <w:r>
         <w:t xml:space="preserve">Jovanovic, J. (2015, February 02). </w:t>
       </w:r>
       <w:r>
@@ -351,15 +666,36 @@
       <w:pPr>
         <w:ind w:left="720" w:hanging="720"/>
       </w:pPr>
-      <w:r>
-        <w:t xml:space="preserve">Su, J. (2018, March 14). </w:t>
+      <w:proofErr w:type="spellStart"/>
+      <w:r>
+        <w:t>Su</w:t>
+      </w:r>
+      <w:proofErr w:type="spellEnd"/>
+      <w:r>
+        <w:t xml:space="preserve">, J. (2018, March 14). </w:t>
       </w:r>
       <w:r>
         <w:rPr>
           <w:i/>
           <w:iCs/>
         </w:rPr>
-        <w:t>SXSW: Qwant Music Is World's First Music Search Engine Matching Songs Based On Lyrics And Melody</w:t>
+        <w:t xml:space="preserve">SXSW: </w:t>
+      </w:r>
+      <w:proofErr w:type="spellStart"/>
+      <w:r>
+        <w:rPr>
+          <w:i/>
+          <w:iCs/>
+        </w:rPr>
+        <w:t>Qwant</w:t>
+      </w:r>
+      <w:proofErr w:type="spellEnd"/>
+      <w:r>
+        <w:rPr>
+          <w:i/>
+          <w:iCs/>
+        </w:rPr>
+        <w:t xml:space="preserve"> Music Is World's First Music Search Engine Matching Songs Based On Lyrics And Melody</w:t>
       </w:r>
       <w:r>
         <w:t>. Forbes. Retrieved October 25, 2020, from https://www.forbes.com/sites/jeanbaptiste/2018/03/14/sxsw-qwant-music-is-worlds-first-music-search-engine-matching-songs-based-on-lyrics-and-melody/</w:t>

</xml_diff>